<commit_message>
update minium cover lession
</commit_message>
<xml_diff>
--- a/20277 Database systems/MinimumCover-CanonialCover.docx
+++ b/20277 Database systems/MinimumCover-CanonialCover.docx
@@ -1,6 +1,6 @@
 
 <file path=word/document.xml><?xml version="1.0" encoding="utf-8"?>
-<w:document xmlns:wpc="http://schemas.microsoft.com/office/word/2010/wordprocessingCanvas" xmlns:cx="http://schemas.microsoft.com/office/drawing/2014/chartex" xmlns:cx1="http://schemas.microsoft.com/office/drawing/2015/9/8/chartex" xmlns:cx2="http://schemas.microsoft.com/office/drawing/2015/10/21/chartex" xmlns:mc="http://schemas.openxmlformats.org/markup-compatibility/2006" xmlns:o="urn:schemas-microsoft-com:office:office" xmlns:r="http://schemas.openxmlformats.org/officeDocument/2006/relationships" xmlns:m="http://schemas.openxmlformats.org/officeDocument/2006/math" xmlns:v="urn:schemas-microsoft-com:vml" xmlns:wp14="http://schemas.microsoft.com/office/word/2010/wordprocessingDrawing" xmlns:wp="http://schemas.openxmlformats.org/drawingml/2006/wordprocessingDrawing" xmlns:w10="urn:schemas-microsoft-com:office:word" xmlns:w="http://schemas.openxmlformats.org/wordprocessingml/2006/main" xmlns:w14="http://schemas.microsoft.com/office/word/2010/wordml" xmlns:w15="http://schemas.microsoft.com/office/word/2012/wordml" xmlns:w16se="http://schemas.microsoft.com/office/word/2015/wordml/symex" xmlns:wpg="http://schemas.microsoft.com/office/word/2010/wordprocessingGroup" xmlns:wpi="http://schemas.microsoft.com/office/word/2010/wordprocessingInk" xmlns:wne="http://schemas.microsoft.com/office/word/2006/wordml" xmlns:wps="http://schemas.microsoft.com/office/word/2010/wordprocessingShape" mc:Ignorable="w14 w15 w16se wp14">
+<w:document xmlns:wpc="http://schemas.microsoft.com/office/word/2010/wordprocessingCanvas" xmlns:mc="http://schemas.openxmlformats.org/markup-compatibility/2006" xmlns:o="urn:schemas-microsoft-com:office:office" xmlns:r="http://schemas.openxmlformats.org/officeDocument/2006/relationships" xmlns:m="http://schemas.openxmlformats.org/officeDocument/2006/math" xmlns:v="urn:schemas-microsoft-com:vml" xmlns:wp14="http://schemas.microsoft.com/office/word/2010/wordprocessingDrawing" xmlns:wp="http://schemas.openxmlformats.org/drawingml/2006/wordprocessingDrawing" xmlns:w10="urn:schemas-microsoft-com:office:word" xmlns:w="http://schemas.openxmlformats.org/wordprocessingml/2006/main" xmlns:w14="http://schemas.microsoft.com/office/word/2010/wordml" xmlns:w15="http://schemas.microsoft.com/office/word/2012/wordml" xmlns:wpg="http://schemas.microsoft.com/office/word/2010/wordprocessingGroup" xmlns:wpi="http://schemas.microsoft.com/office/word/2010/wordprocessingInk" xmlns:wne="http://schemas.microsoft.com/office/word/2006/wordml" xmlns:wps="http://schemas.microsoft.com/office/word/2010/wordprocessingShape" mc:Ignorable="w14 w15 wp14">
   <w:body>
     <w:p>
       <w:pPr>
@@ -10,8 +10,6 @@
           <w:lang w:bidi="he-IL"/>
         </w:rPr>
       </w:pPr>
-      <w:bookmarkStart w:id="0" w:name="_GoBack"/>
-      <w:bookmarkEnd w:id="0"/>
     </w:p>
     <w:p>
       <w:pPr>
@@ -111,6 +109,7 @@
           <w:lang w:bidi="he-IL"/>
         </w:rPr>
       </w:pPr>
+      <w:proofErr w:type="gramStart"/>
       <w:r>
         <w:rPr>
           <w:rFonts w:hint="cs"/>
@@ -124,19 +123,205 @@
         </w:rPr>
         <w:t>(</w:t>
       </w:r>
+      <w:proofErr w:type="gramEnd"/>
+      <w:r>
+        <w:rPr>
+          <w:lang w:bidi="he-IL"/>
+        </w:rPr>
+        <w:t>A,B,C,D,E)</w:t>
+      </w:r>
+    </w:p>
+    <w:p>
+      <w:pPr>
+        <w:rPr>
+          <w:lang w:bidi="he-IL"/>
+        </w:rPr>
+      </w:pPr>
+      <w:r>
+        <w:rPr>
+          <w:lang w:bidi="he-IL"/>
+        </w:rPr>
+        <w:t>F</w:t>
+      </w:r>
       <w:proofErr w:type="gramStart"/>
       <w:r>
         <w:rPr>
           <w:lang w:bidi="he-IL"/>
         </w:rPr>
-        <w:t>A,B</w:t>
+        <w:t>=(</w:t>
       </w:r>
       <w:proofErr w:type="gramEnd"/>
       <w:r>
         <w:rPr>
           <w:lang w:bidi="he-IL"/>
         </w:rPr>
-        <w:t>,C,D,E)</w:t>
+        <w:t>A</w:t>
+      </w:r>
+      <w:r>
+        <w:rPr>
+          <w:lang w:bidi="he-IL"/>
+        </w:rPr>
+        <w:sym w:font="Wingdings" w:char="F0E0"/>
+      </w:r>
+      <w:r>
+        <w:rPr>
+          <w:lang w:bidi="he-IL"/>
+        </w:rPr>
+        <w:t>D , BC</w:t>
+      </w:r>
+      <w:r>
+        <w:rPr>
+          <w:lang w:bidi="he-IL"/>
+        </w:rPr>
+        <w:sym w:font="Wingdings" w:char="F0E0"/>
+      </w:r>
+      <w:r>
+        <w:rPr>
+          <w:lang w:bidi="he-IL"/>
+        </w:rPr>
+        <w:t>AD, C</w:t>
+      </w:r>
+      <w:r>
+        <w:rPr>
+          <w:lang w:bidi="he-IL"/>
+        </w:rPr>
+        <w:sym w:font="Wingdings" w:char="F0E0"/>
+      </w:r>
+      <w:r>
+        <w:rPr>
+          <w:lang w:bidi="he-IL"/>
+        </w:rPr>
+        <w:t>B, E</w:t>
+      </w:r>
+      <w:r>
+        <w:rPr>
+          <w:lang w:bidi="he-IL"/>
+        </w:rPr>
+        <w:sym w:font="Wingdings" w:char="F0E0"/>
+      </w:r>
+      <w:r>
+        <w:rPr>
+          <w:lang w:bidi="he-IL"/>
+        </w:rPr>
+        <w:t>A , E</w:t>
+      </w:r>
+      <w:r>
+        <w:rPr>
+          <w:lang w:bidi="he-IL"/>
+        </w:rPr>
+        <w:sym w:font="Wingdings" w:char="F0E0"/>
+      </w:r>
+      <w:r>
+        <w:rPr>
+          <w:lang w:bidi="he-IL"/>
+        </w:rPr>
+        <w:t>D</w:t>
+      </w:r>
+    </w:p>
+    <w:p>
+      <w:pPr>
+        <w:pStyle w:val="NoSpacing"/>
+        <w:bidi/>
+        <w:rPr>
+          <w:rtl/>
+          <w:lang w:bidi="he-IL"/>
+        </w:rPr>
+      </w:pPr>
+      <w:r>
+        <w:rPr>
+          <w:rFonts w:hint="cs"/>
+          <w:rtl/>
+          <w:lang w:bidi="he-IL"/>
+        </w:rPr>
+        <w:t>שלב ראשון:</w:t>
+      </w:r>
+    </w:p>
+    <w:p>
+      <w:pPr>
+        <w:pStyle w:val="NoSpacing"/>
+        <w:bidi/>
+        <w:rPr>
+          <w:rtl/>
+          <w:lang w:bidi="he-IL"/>
+        </w:rPr>
+      </w:pPr>
+    </w:p>
+    <w:p>
+      <w:pPr>
+        <w:pStyle w:val="NoSpacing"/>
+        <w:bidi/>
+        <w:rPr>
+          <w:rtl/>
+          <w:lang w:bidi="he-IL"/>
+        </w:rPr>
+      </w:pPr>
+      <w:r>
+        <w:rPr>
+          <w:rFonts w:hint="cs"/>
+          <w:rtl/>
+          <w:lang w:bidi="he-IL"/>
+        </w:rPr>
+        <w:t>סינגלטון בצד הימיני:</w:t>
+      </w:r>
+    </w:p>
+    <w:p>
+      <w:pPr>
+        <w:pStyle w:val="NoSpacing"/>
+        <w:bidi/>
+        <w:rPr>
+          <w:rtl/>
+          <w:lang w:bidi="he-IL"/>
+        </w:rPr>
+      </w:pPr>
+      <w:r>
+        <w:rPr>
+          <w:rFonts w:hint="cs"/>
+          <w:rtl/>
+          <w:lang w:bidi="he-IL"/>
+        </w:rPr>
+        <w:t xml:space="preserve">לא יהיה יותר מאיבר אחד בצד ימין </w:t>
+      </w:r>
+    </w:p>
+    <w:p>
+      <w:pPr>
+        <w:pStyle w:val="NoSpacing"/>
+        <w:bidi/>
+        <w:rPr>
+          <w:rtl/>
+          <w:lang w:bidi="he-IL"/>
+        </w:rPr>
+      </w:pPr>
+    </w:p>
+    <w:p>
+      <w:pPr>
+        <w:pStyle w:val="NoSpacing"/>
+        <w:bidi/>
+        <w:rPr>
+          <w:rtl/>
+          <w:lang w:bidi="he-IL"/>
+        </w:rPr>
+      </w:pPr>
+      <w:r>
+        <w:rPr>
+          <w:rFonts w:hint="cs"/>
+          <w:rtl/>
+          <w:lang w:bidi="he-IL"/>
+        </w:rPr>
+        <w:t xml:space="preserve">על ידי </w:t>
+      </w:r>
+      <w:r>
+        <w:rPr>
+          <w:rFonts w:hint="cs"/>
+          <w:rtl/>
+          <w:lang w:bidi="he-IL"/>
+        </w:rPr>
+        <w:t xml:space="preserve">הפרדה , </w:t>
+      </w:r>
+      <w:r>
+        <w:rPr>
+          <w:lang w:bidi="he-IL"/>
+        </w:rPr>
+        <w:t>decomposition</w:t>
       </w:r>
     </w:p>
     <w:p>
@@ -187,7 +372,19 @@
         <w:rPr>
           <w:lang w:bidi="he-IL"/>
         </w:rPr>
-        <w:t>AD, C</w:t>
+        <w:t>A, BC</w:t>
+      </w:r>
+      <w:r>
+        <w:rPr>
+          <w:lang w:bidi="he-IL"/>
+        </w:rPr>
+        <w:sym w:font="Wingdings" w:char="F0E0"/>
+      </w:r>
+      <w:r>
+        <w:rPr>
+          <w:lang w:bidi="he-IL"/>
+        </w:rPr>
+        <w:t>D, C</w:t>
       </w:r>
       <w:r>
         <w:rPr>
@@ -228,7 +425,6 @@
     </w:p>
     <w:p>
       <w:pPr>
-        <w:pStyle w:val="NoSpacing"/>
         <w:bidi/>
         <w:rPr>
           <w:rtl/>
@@ -241,22 +437,28 @@
           <w:rtl/>
           <w:lang w:bidi="he-IL"/>
         </w:rPr>
-        <w:t>שלב ראשון:</w:t>
-      </w:r>
-    </w:p>
-    <w:p>
-      <w:pPr>
-        <w:pStyle w:val="NoSpacing"/>
+        <w:t>שלב הבא:</w:t>
+      </w:r>
+    </w:p>
+    <w:p>
+      <w:pPr>
         <w:bidi/>
         <w:rPr>
           <w:rtl/>
           <w:lang w:bidi="he-IL"/>
         </w:rPr>
       </w:pPr>
-    </w:p>
-    <w:p>
-      <w:pPr>
-        <w:pStyle w:val="NoSpacing"/>
+      <w:r>
+        <w:rPr>
+          <w:rFonts w:hint="cs"/>
+          <w:rtl/>
+          <w:lang w:bidi="he-IL"/>
+        </w:rPr>
+        <w:t>בדיקה של איברים מיותרים בצד שמאל , באותם תלויות שיש בהן יותר מאיבר אחד.</w:t>
+      </w:r>
+    </w:p>
+    <w:p>
+      <w:pPr>
         <w:bidi/>
         <w:rPr>
           <w:rtl/>
@@ -269,15 +471,13 @@
           <w:rtl/>
           <w:lang w:bidi="he-IL"/>
         </w:rPr>
-        <w:t>סינגלטון בצד הימיני:</w:t>
-      </w:r>
-    </w:p>
-    <w:p>
-      <w:pPr>
-        <w:pStyle w:val="NoSpacing"/>
+        <w:t xml:space="preserve">בדיקה של איבר מיותר תעשה באמצעות הסגור על האיבר. </w:t>
+      </w:r>
+    </w:p>
+    <w:p>
+      <w:pPr>
         <w:bidi/>
         <w:rPr>
-          <w:rtl/>
           <w:lang w:bidi="he-IL"/>
         </w:rPr>
       </w:pPr>
@@ -287,22 +487,37 @@
           <w:rtl/>
           <w:lang w:bidi="he-IL"/>
         </w:rPr>
-        <w:t xml:space="preserve">לא יהיה יותר מאיבר אחד בצד ימין </w:t>
-      </w:r>
-    </w:p>
-    <w:p>
-      <w:pPr>
-        <w:pStyle w:val="NoSpacing"/>
+        <w:t xml:space="preserve">אם על ידי הסגור של איבר אפשר בכל זאת לקבל את </w:t>
+      </w:r>
+      <w:proofErr w:type="spellStart"/>
+      <w:r>
+        <w:rPr>
+          <w:rFonts w:hint="cs"/>
+          <w:rtl/>
+          <w:lang w:bidi="he-IL"/>
+        </w:rPr>
+        <w:t>צידו</w:t>
+      </w:r>
+      <w:proofErr w:type="spellEnd"/>
+      <w:r>
+        <w:rPr>
+          <w:rFonts w:hint="cs"/>
+          <w:rtl/>
+          <w:lang w:bidi="he-IL"/>
+        </w:rPr>
+        <w:t xml:space="preserve"> הימני אז הוא מיותר.</w:t>
+      </w:r>
+    </w:p>
+    <w:p>
+      <w:pPr>
         <w:bidi/>
         <w:rPr>
-          <w:rtl/>
-          <w:lang w:bidi="he-IL"/>
-        </w:rPr>
-      </w:pPr>
-    </w:p>
-    <w:p>
-      <w:pPr>
-        <w:pStyle w:val="NoSpacing"/>
+          <w:lang w:bidi="he-IL"/>
+        </w:rPr>
+      </w:pPr>
+    </w:p>
+    <w:p>
+      <w:pPr>
         <w:bidi/>
         <w:rPr>
           <w:rtl/>
@@ -315,7 +530,99 @@
           <w:rtl/>
           <w:lang w:bidi="he-IL"/>
         </w:rPr>
-        <w:t xml:space="preserve">על ידי </w:t>
+        <w:t>חשוב מאד: אנחנו פועלים תלות אחר תלות, ולא כמה ביחד</w:t>
+      </w:r>
+    </w:p>
+    <w:p>
+      <w:pPr>
+        <w:rPr>
+          <w:lang w:bidi="he-IL"/>
+        </w:rPr>
+      </w:pPr>
+      <w:r>
+        <w:rPr>
+          <w:lang w:bidi="he-IL"/>
+        </w:rPr>
+        <w:t>From BC</w:t>
+      </w:r>
+      <w:r>
+        <w:rPr>
+          <w:lang w:bidi="he-IL"/>
+        </w:rPr>
+        <w:sym w:font="Wingdings" w:char="F0E0"/>
+      </w:r>
+      <w:r>
+        <w:rPr>
+          <w:lang w:bidi="he-IL"/>
+        </w:rPr>
+        <w:t>A,</w:t>
+      </w:r>
+      <w:r>
+        <w:rPr>
+          <w:lang w:bidi="he-IL"/>
+        </w:rPr>
+        <w:t xml:space="preserve"> </w:t>
+      </w:r>
+      <w:r>
+        <w:rPr>
+          <w:lang w:bidi="he-IL"/>
+        </w:rPr>
+        <w:t>let’s</w:t>
+      </w:r>
+      <w:r>
+        <w:rPr>
+          <w:lang w:bidi="he-IL"/>
+        </w:rPr>
+        <w:t xml:space="preserve"> find out if B is redundant </w:t>
+      </w:r>
+    </w:p>
+    <w:p>
+      <w:pPr>
+        <w:rPr>
+          <w:lang w:bidi="he-IL"/>
+        </w:rPr>
+      </w:pPr>
+      <w:r>
+        <w:rPr>
+          <w:lang w:bidi="he-IL"/>
+        </w:rPr>
+        <w:t xml:space="preserve">B+= </w:t>
+      </w:r>
+      <w:proofErr w:type="gramStart"/>
+      <w:r>
+        <w:rPr>
+          <w:lang w:bidi="he-IL"/>
+        </w:rPr>
+        <w:t>B</w:t>
+      </w:r>
+      <w:r>
+        <w:rPr>
+          <w:lang w:bidi="he-IL"/>
+        </w:rPr>
+        <w:t xml:space="preserve"> ,</w:t>
+      </w:r>
+      <w:proofErr w:type="gramEnd"/>
+      <w:r>
+        <w:rPr>
+          <w:lang w:bidi="he-IL"/>
+        </w:rPr>
+        <w:t xml:space="preserve"> B closure does not include A, so we cannot eliminate the C</w:t>
+      </w:r>
+    </w:p>
+    <w:p>
+      <w:pPr>
+        <w:pStyle w:val="NoSpacing"/>
+        <w:bidi/>
+        <w:rPr>
+          <w:rtl/>
+          <w:lang w:bidi="he-IL"/>
+        </w:rPr>
+      </w:pPr>
+      <w:r>
+        <w:rPr>
+          <w:lang w:bidi="he-IL"/>
+        </w:rPr>
+        <w:t xml:space="preserve"> </w:t>
       </w:r>
       <w:r>
         <w:rPr>
@@ -323,116 +630,50 @@
           <w:rtl/>
           <w:lang w:bidi="he-IL"/>
         </w:rPr>
-        <w:t xml:space="preserve">הפרדה , </w:t>
-      </w:r>
-      <w:r>
-        <w:rPr>
-          <w:lang w:bidi="he-IL"/>
-        </w:rPr>
-        <w:t>decomposition</w:t>
-      </w:r>
-    </w:p>
-    <w:p>
-      <w:pPr>
-        <w:rPr>
-          <w:lang w:bidi="he-IL"/>
-        </w:rPr>
-      </w:pPr>
-      <w:r>
-        <w:rPr>
-          <w:lang w:bidi="he-IL"/>
-        </w:rPr>
-        <w:t>F</w:t>
-      </w:r>
-      <w:proofErr w:type="gramStart"/>
-      <w:r>
-        <w:rPr>
-          <w:lang w:bidi="he-IL"/>
-        </w:rPr>
-        <w:t>=(</w:t>
-      </w:r>
-      <w:proofErr w:type="gramEnd"/>
-      <w:r>
-        <w:rPr>
-          <w:lang w:bidi="he-IL"/>
-        </w:rPr>
-        <w:t>A</w:t>
-      </w:r>
-      <w:r>
-        <w:rPr>
-          <w:lang w:bidi="he-IL"/>
-        </w:rPr>
-        <w:sym w:font="Wingdings" w:char="F0E0"/>
-      </w:r>
-      <w:r>
-        <w:rPr>
-          <w:lang w:bidi="he-IL"/>
-        </w:rPr>
-        <w:t>D , BC</w:t>
-      </w:r>
-      <w:r>
-        <w:rPr>
-          <w:lang w:bidi="he-IL"/>
-        </w:rPr>
-        <w:sym w:font="Wingdings" w:char="F0E0"/>
-      </w:r>
-      <w:r>
-        <w:rPr>
-          <w:lang w:bidi="he-IL"/>
-        </w:rPr>
-        <w:t>A, BC</w:t>
-      </w:r>
-      <w:r>
-        <w:rPr>
-          <w:lang w:bidi="he-IL"/>
-        </w:rPr>
-        <w:sym w:font="Wingdings" w:char="F0E0"/>
-      </w:r>
-      <w:r>
-        <w:rPr>
-          <w:lang w:bidi="he-IL"/>
-        </w:rPr>
-        <w:t>D, C</w:t>
-      </w:r>
-      <w:r>
-        <w:rPr>
-          <w:lang w:bidi="he-IL"/>
-        </w:rPr>
-        <w:sym w:font="Wingdings" w:char="F0E0"/>
-      </w:r>
-      <w:r>
-        <w:rPr>
-          <w:lang w:bidi="he-IL"/>
-        </w:rPr>
-        <w:t>B, E</w:t>
-      </w:r>
-      <w:r>
-        <w:rPr>
-          <w:lang w:bidi="he-IL"/>
-        </w:rPr>
-        <w:sym w:font="Wingdings" w:char="F0E0"/>
-      </w:r>
-      <w:r>
-        <w:rPr>
-          <w:lang w:bidi="he-IL"/>
-        </w:rPr>
-        <w:t>A , E</w:t>
-      </w:r>
-      <w:r>
-        <w:rPr>
-          <w:lang w:bidi="he-IL"/>
-        </w:rPr>
-        <w:sym w:font="Wingdings" w:char="F0E0"/>
-      </w:r>
-      <w:r>
-        <w:rPr>
-          <w:lang w:bidi="he-IL"/>
-        </w:rPr>
-        <w:t>D</w:t>
-      </w:r>
-    </w:p>
-    <w:p>
-      <w:pPr>
+        <w:t xml:space="preserve">יש שיטה נוספת שראיתי שאומרת אם הסגור של </w:t>
+      </w:r>
+      <w:r>
+        <w:rPr>
+          <w:rFonts w:hint="cs"/>
+          <w:lang w:bidi="he-IL"/>
+        </w:rPr>
+        <w:t>B</w:t>
+      </w:r>
+      <w:r>
+        <w:rPr>
+          <w:rFonts w:hint="cs"/>
+          <w:rtl/>
+          <w:lang w:bidi="he-IL"/>
+        </w:rPr>
+        <w:t xml:space="preserve"> הוא </w:t>
+      </w:r>
+      <w:r>
+        <w:rPr>
+          <w:rFonts w:hint="cs"/>
+          <w:lang w:bidi="he-IL"/>
+        </w:rPr>
+        <w:t>B</w:t>
+      </w:r>
+      <w:r>
+        <w:rPr>
+          <w:rFonts w:hint="cs"/>
+          <w:rtl/>
+          <w:lang w:bidi="he-IL"/>
+        </w:rPr>
+        <w:t xml:space="preserve"> עצמו, אז הוא מיותר</w:t>
+      </w:r>
+      <w:r>
+        <w:rPr>
+          <w:rFonts w:hint="cs"/>
+          <w:rtl/>
+          <w:lang w:bidi="he-IL"/>
+        </w:rPr>
+        <w:t>.</w:t>
+      </w:r>
+    </w:p>
+    <w:p>
+      <w:pPr>
+        <w:pStyle w:val="NoSpacing"/>
         <w:bidi/>
         <w:rPr>
           <w:rtl/>
@@ -445,279 +686,29 @@
           <w:rtl/>
           <w:lang w:bidi="he-IL"/>
         </w:rPr>
-        <w:t>שלב הבא:</w:t>
-      </w:r>
-    </w:p>
-    <w:p>
-      <w:pPr>
+        <w:t xml:space="preserve">ולזה אנחנו מגיעים מהסגור של </w:t>
+      </w:r>
+      <w:r>
+        <w:rPr>
+          <w:rFonts w:hint="cs"/>
+          <w:lang w:bidi="he-IL"/>
+        </w:rPr>
+        <w:t>C</w:t>
+      </w:r>
+      <w:r>
+        <w:rPr>
+          <w:rFonts w:hint="cs"/>
+          <w:rtl/>
+          <w:lang w:bidi="he-IL"/>
+        </w:rPr>
+        <w:t xml:space="preserve"> כאן:</w:t>
+      </w:r>
+    </w:p>
+    <w:p>
+      <w:pPr>
+        <w:pStyle w:val="NoSpacing"/>
         <w:bidi/>
         <w:rPr>
-          <w:rtl/>
-          <w:lang w:bidi="he-IL"/>
-        </w:rPr>
-      </w:pPr>
-      <w:r>
-        <w:rPr>
-          <w:rFonts w:hint="cs"/>
-          <w:rtl/>
-          <w:lang w:bidi="he-IL"/>
-        </w:rPr>
-        <w:t>בדיקה של איברים מיותרים בצד שמאל , באותם תלויות שיש בהן יותר מאיבר אחד.</w:t>
-      </w:r>
-    </w:p>
-    <w:p>
-      <w:pPr>
-        <w:bidi/>
-        <w:rPr>
-          <w:rtl/>
-          <w:lang w:bidi="he-IL"/>
-        </w:rPr>
-      </w:pPr>
-      <w:r>
-        <w:rPr>
-          <w:rFonts w:hint="cs"/>
-          <w:rtl/>
-          <w:lang w:bidi="he-IL"/>
-        </w:rPr>
-        <w:t xml:space="preserve">בדיקה של איבר מיותר תעשה באמצעות הסגור על האיבר. </w:t>
-      </w:r>
-    </w:p>
-    <w:p>
-      <w:pPr>
-        <w:bidi/>
-        <w:rPr>
-          <w:lang w:bidi="he-IL"/>
-        </w:rPr>
-      </w:pPr>
-      <w:r>
-        <w:rPr>
-          <w:rFonts w:hint="cs"/>
-          <w:rtl/>
-          <w:lang w:bidi="he-IL"/>
-        </w:rPr>
-        <w:t xml:space="preserve">אם על ידי הסגור של איבר אפשר בכל זאת לקבל את </w:t>
-      </w:r>
-      <w:proofErr w:type="spellStart"/>
-      <w:r>
-        <w:rPr>
-          <w:rFonts w:hint="cs"/>
-          <w:rtl/>
-          <w:lang w:bidi="he-IL"/>
-        </w:rPr>
-        <w:t>צידו</w:t>
-      </w:r>
-      <w:proofErr w:type="spellEnd"/>
-      <w:r>
-        <w:rPr>
-          <w:rFonts w:hint="cs"/>
-          <w:rtl/>
-          <w:lang w:bidi="he-IL"/>
-        </w:rPr>
-        <w:t xml:space="preserve"> הימני אז הוא מיותר.</w:t>
-      </w:r>
-    </w:p>
-    <w:p>
-      <w:pPr>
-        <w:bidi/>
-        <w:rPr>
-          <w:lang w:bidi="he-IL"/>
-        </w:rPr>
-      </w:pPr>
-    </w:p>
-    <w:p>
-      <w:pPr>
-        <w:bidi/>
-        <w:rPr>
-          <w:rtl/>
-          <w:lang w:bidi="he-IL"/>
-        </w:rPr>
-      </w:pPr>
-      <w:r>
-        <w:rPr>
-          <w:rFonts w:hint="cs"/>
-          <w:rtl/>
-          <w:lang w:bidi="he-IL"/>
-        </w:rPr>
-        <w:t>חשוב מאד: אנחנו פועלים תלות אחר תלות, ולא כמה ביחד</w:t>
-      </w:r>
-    </w:p>
-    <w:p>
-      <w:pPr>
-        <w:rPr>
-          <w:lang w:bidi="he-IL"/>
-        </w:rPr>
-      </w:pPr>
-      <w:r>
-        <w:rPr>
-          <w:lang w:bidi="he-IL"/>
-        </w:rPr>
-        <w:t>From BC</w:t>
-      </w:r>
-      <w:r>
-        <w:rPr>
-          <w:lang w:bidi="he-IL"/>
-        </w:rPr>
-        <w:sym w:font="Wingdings" w:char="F0E0"/>
-      </w:r>
-      <w:r>
-        <w:rPr>
-          <w:lang w:bidi="he-IL"/>
-        </w:rPr>
-        <w:t>A,</w:t>
-      </w:r>
-      <w:r>
-        <w:rPr>
-          <w:lang w:bidi="he-IL"/>
-        </w:rPr>
-        <w:t xml:space="preserve"> </w:t>
-      </w:r>
-      <w:r>
-        <w:rPr>
-          <w:lang w:bidi="he-IL"/>
-        </w:rPr>
-        <w:t>let’s</w:t>
-      </w:r>
-      <w:r>
-        <w:rPr>
-          <w:lang w:bidi="he-IL"/>
-        </w:rPr>
-        <w:t xml:space="preserve"> find out if B is redundant </w:t>
-      </w:r>
-    </w:p>
-    <w:p>
-      <w:pPr>
-        <w:rPr>
-          <w:lang w:bidi="he-IL"/>
-        </w:rPr>
-      </w:pPr>
-      <w:r>
-        <w:rPr>
-          <w:lang w:bidi="he-IL"/>
-        </w:rPr>
-        <w:t xml:space="preserve">B+= </w:t>
-      </w:r>
-      <w:proofErr w:type="gramStart"/>
-      <w:r>
-        <w:rPr>
-          <w:lang w:bidi="he-IL"/>
-        </w:rPr>
-        <w:t>B</w:t>
-      </w:r>
-      <w:r>
-        <w:rPr>
-          <w:lang w:bidi="he-IL"/>
-        </w:rPr>
-        <w:t xml:space="preserve"> ,</w:t>
-      </w:r>
-      <w:proofErr w:type="gramEnd"/>
-      <w:r>
-        <w:rPr>
-          <w:lang w:bidi="he-IL"/>
-        </w:rPr>
-        <w:t xml:space="preserve"> B closure does not include A, so we cannot eliminate the C</w:t>
-      </w:r>
-    </w:p>
-    <w:p>
-      <w:pPr>
-        <w:pStyle w:val="NoSpacing"/>
-        <w:bidi/>
-        <w:rPr>
-          <w:rtl/>
-          <w:lang w:bidi="he-IL"/>
-        </w:rPr>
-      </w:pPr>
-      <w:r>
-        <w:rPr>
-          <w:lang w:bidi="he-IL"/>
-        </w:rPr>
-        <w:t xml:space="preserve"> </w:t>
-      </w:r>
-      <w:r>
-        <w:rPr>
-          <w:rFonts w:hint="cs"/>
-          <w:rtl/>
-          <w:lang w:bidi="he-IL"/>
-        </w:rPr>
-        <w:t xml:space="preserve">יש שיטה נוספת שראיתי שאומרת אם הסגור של </w:t>
-      </w:r>
-      <w:r>
-        <w:rPr>
-          <w:rFonts w:hint="cs"/>
-          <w:lang w:bidi="he-IL"/>
-        </w:rPr>
-        <w:t>B</w:t>
-      </w:r>
-      <w:r>
-        <w:rPr>
-          <w:rFonts w:hint="cs"/>
-          <w:rtl/>
-          <w:lang w:bidi="he-IL"/>
-        </w:rPr>
-        <w:t xml:space="preserve"> הוא </w:t>
-      </w:r>
-      <w:r>
-        <w:rPr>
-          <w:rFonts w:hint="cs"/>
-          <w:lang w:bidi="he-IL"/>
-        </w:rPr>
-        <w:t>B</w:t>
-      </w:r>
-      <w:r>
-        <w:rPr>
-          <w:rFonts w:hint="cs"/>
-          <w:rtl/>
-          <w:lang w:bidi="he-IL"/>
-        </w:rPr>
-        <w:t xml:space="preserve"> עצמו, אז הוא מיותר</w:t>
-      </w:r>
-      <w:r>
-        <w:rPr>
-          <w:rFonts w:hint="cs"/>
-          <w:rtl/>
-          <w:lang w:bidi="he-IL"/>
-        </w:rPr>
-        <w:t>.</w:t>
-      </w:r>
-    </w:p>
-    <w:p>
-      <w:pPr>
-        <w:pStyle w:val="NoSpacing"/>
-        <w:bidi/>
-        <w:rPr>
-          <w:rtl/>
-          <w:lang w:bidi="he-IL"/>
-        </w:rPr>
-      </w:pPr>
-      <w:r>
-        <w:rPr>
-          <w:rFonts w:hint="cs"/>
-          <w:rtl/>
-          <w:lang w:bidi="he-IL"/>
-        </w:rPr>
-        <w:t xml:space="preserve">ולזה אנחנו מגיעים מהסגור של </w:t>
-      </w:r>
-      <w:r>
-        <w:rPr>
-          <w:rFonts w:hint="cs"/>
-          <w:lang w:bidi="he-IL"/>
-        </w:rPr>
-        <w:t>C</w:t>
-      </w:r>
-      <w:r>
-        <w:rPr>
-          <w:rFonts w:hint="cs"/>
-          <w:rtl/>
-          <w:lang w:bidi="he-IL"/>
-        </w:rPr>
-        <w:t xml:space="preserve"> כאן:</w:t>
-      </w:r>
-    </w:p>
-    <w:p>
-      <w:pPr>
-        <w:pStyle w:val="NoSpacing"/>
-        <w:bidi/>
-        <w:rPr>
-          <w:rFonts w:hint="cs"/>
           <w:rtl/>
           <w:lang w:bidi="he-IL"/>
         </w:rPr>
@@ -2220,13 +2211,7 @@
         <w:rPr>
           <w:lang w:bidi="he-IL"/>
         </w:rPr>
-        <w:t xml:space="preserve">A </w:t>
-      </w:r>
-      <w:r>
-        <w:rPr>
-          <w:lang w:bidi="he-IL"/>
-        </w:rPr>
-        <w:t>)</w:t>
+        <w:t>A )</w:t>
       </w:r>
     </w:p>
     <w:p>
@@ -2908,6 +2893,14 @@
       <w:pPr>
         <w:pStyle w:val="NoSpacing"/>
         <w:rPr>
+          <w:lang w:bidi="he-IL"/>
+        </w:rPr>
+      </w:pPr>
+    </w:p>
+    <w:p>
+      <w:pPr>
+        <w:pStyle w:val="NoSpacing"/>
+        <w:rPr>
           <w:rtl/>
           <w:lang w:bidi="he-IL"/>
         </w:rPr>
@@ -2930,8 +2923,10 @@
           <w:szCs w:val="36"/>
           <w:lang w:bidi="he-IL"/>
         </w:rPr>
+        <w:lastRenderedPageBreak/>
         <w:t xml:space="preserve">Using the </w:t>
       </w:r>
+      <w:bookmarkStart w:id="0" w:name="_GoBack"/>
       <w:r>
         <w:rPr>
           <w:color w:val="0070C0"/>
@@ -2939,8 +2934,9 @@
           <w:szCs w:val="36"/>
           <w:lang w:bidi="he-IL"/>
         </w:rPr>
-        <w:t>closure,</w:t>
-      </w:r>
+        <w:t>closure</w:t>
+      </w:r>
+      <w:bookmarkEnd w:id="0"/>
       <w:r>
         <w:rPr>
           <w:color w:val="0070C0"/>
@@ -2948,7 +2944,7 @@
           <w:szCs w:val="36"/>
           <w:lang w:bidi="he-IL"/>
         </w:rPr>
-        <w:t xml:space="preserve"> to find the </w:t>
+        <w:t>,</w:t>
       </w:r>
       <w:r>
         <w:rPr>
@@ -2957,7 +2953,7 @@
           <w:szCs w:val="36"/>
           <w:lang w:bidi="he-IL"/>
         </w:rPr>
-        <w:t>redundant</w:t>
+        <w:t xml:space="preserve"> to find the </w:t>
       </w:r>
       <w:r>
         <w:rPr>
@@ -2966,6 +2962,15 @@
           <w:szCs w:val="36"/>
           <w:lang w:bidi="he-IL"/>
         </w:rPr>
+        <w:t>redundant</w:t>
+      </w:r>
+      <w:r>
+        <w:rPr>
+          <w:color w:val="0070C0"/>
+          <w:sz w:val="36"/>
+          <w:szCs w:val="36"/>
+          <w:lang w:bidi="he-IL"/>
+        </w:rPr>
         <w:t>:</w:t>
       </w:r>
     </w:p>
@@ -2979,7 +2984,6 @@
         <w:pStyle w:val="NoSpacing"/>
       </w:pPr>
       <w:r>
-        <w:lastRenderedPageBreak/>
         <w:t>A→C is redundant in {A→B, B→C, A→C} because A + = ABC w.r.t {A→B, B→C}</w:t>
       </w:r>
     </w:p>
@@ -3007,7 +3011,7 @@
 </file>
 
 <file path=word/styles.xml><?xml version="1.0" encoding="utf-8"?>
-<w:styles xmlns:mc="http://schemas.openxmlformats.org/markup-compatibility/2006" xmlns:r="http://schemas.openxmlformats.org/officeDocument/2006/relationships" xmlns:w="http://schemas.openxmlformats.org/wordprocessingml/2006/main" xmlns:w14="http://schemas.microsoft.com/office/word/2010/wordml" xmlns:w15="http://schemas.microsoft.com/office/word/2012/wordml" xmlns:w16se="http://schemas.microsoft.com/office/word/2015/wordml/symex" mc:Ignorable="w14 w15 w16se">
+<w:styles xmlns:mc="http://schemas.openxmlformats.org/markup-compatibility/2006" xmlns:r="http://schemas.openxmlformats.org/officeDocument/2006/relationships" xmlns:w="http://schemas.openxmlformats.org/wordprocessingml/2006/main" xmlns:w14="http://schemas.microsoft.com/office/word/2010/wordml" xmlns:w15="http://schemas.microsoft.com/office/word/2012/wordml" mc:Ignorable="w14 w15">
   <w:docDefaults>
     <w:rPrDefault>
       <w:rPr>
@@ -3023,7 +3027,7 @@
       </w:pPr>
     </w:pPrDefault>
   </w:docDefaults>
-  <w:latentStyles w:defLockedState="0" w:defUIPriority="99" w:defSemiHidden="0" w:defUnhideWhenUsed="0" w:defQFormat="0" w:count="372">
+  <w:latentStyles w:defLockedState="0" w:defUIPriority="99" w:defSemiHidden="0" w:defUnhideWhenUsed="0" w:defQFormat="0" w:count="371">
     <w:lsdException w:name="Normal" w:uiPriority="0" w:qFormat="1"/>
     <w:lsdException w:name="heading 1" w:uiPriority="9" w:qFormat="1"/>
     <w:lsdException w:name="heading 2" w:semiHidden="1" w:uiPriority="9" w:unhideWhenUsed="1" w:qFormat="1"/>
@@ -3395,7 +3399,6 @@
     <w:lsdException w:name="List Table 5 Dark Accent 6" w:uiPriority="50"/>
     <w:lsdException w:name="List Table 6 Colorful Accent 6" w:uiPriority="51"/>
     <w:lsdException w:name="List Table 7 Colorful Accent 6" w:uiPriority="52"/>
-    <w:lsdException w:name="Mention" w:semiHidden="1" w:unhideWhenUsed="1"/>
   </w:latentStyles>
   <w:style w:type="paragraph" w:default="1" w:styleId="Normal">
     <w:name w:val="Normal"/>
@@ -3404,7 +3407,6 @@
   <w:style w:type="character" w:default="1" w:styleId="DefaultParagraphFont">
     <w:name w:val="Default Paragraph Font"/>
     <w:uiPriority w:val="1"/>
-    <w:semiHidden/>
     <w:unhideWhenUsed/>
   </w:style>
   <w:style w:type="table" w:default="1" w:styleId="TableNormal">

</xml_diff>